<commit_message>
Further stuff for manuscript
</commit_message>
<xml_diff>
--- a/Dataset testing and reports/App-Testing-Results.docx
+++ b/Dataset testing and reports/App-Testing-Results.docx
@@ -544,7 +544,7 @@
       </w:r>
     </w:p>
     <w:bookmarkEnd w:id="32"/>
-    <w:bookmarkStart w:id="36" w:name="references"/>
+    <w:bookmarkStart w:id="45" w:name="references"/>
     <w:p>
       <w:pPr>
         <w:pStyle w:val="Heading2"/>
@@ -558,30 +558,7 @@
         <w:pStyle w:val="FirstParagraph"/>
       </w:pPr>
       <w:r>
-        <w:rPr>
-          <w:bCs/>
-          <w:b/>
-        </w:rPr>
-        <w:t xml:space="preserve">Akan, M., Robinson, M.M., Mickes, L., Wixted, J.T., &amp; Benjamin, A.S. (2021).</w:t>
-      </w:r>
-      <w:r>
-        <w:t xml:space="preserve"> </w:t>
-      </w:r>
-      <w:r>
-        <w:t xml:space="preserve">The effect of lineup size on eyewitness identification.</w:t>
-      </w:r>
-      <w:r>
-        <w:t xml:space="preserve"> </w:t>
-      </w:r>
-      <w:r>
-        <w:rPr>
-          <w:iCs/>
-          <w:i/>
-        </w:rPr>
-        <w:t xml:space="preserve">Journal of Experimental Psychology: Applied, 27</w:t>
-      </w:r>
-      <w:r>
-        <w:t xml:space="preserve">(2), 369-392.</w:t>
+        <w:t xml:space="preserve">–Akan, M., Robinson, M. M., Mickes, L., Wixted, J. T., &amp; Benjamin, A. S. (2021). The effect of lineup size on eyewitness identification. Journal of Experimental Psychology: Applied, 27(2), 369–392.</w:t>
       </w:r>
       <w:r>
         <w:t xml:space="preserve"> </w:t>
@@ -600,97 +577,31 @@
         <w:pStyle w:val="BodyText"/>
       </w:pPr>
       <w:r>
-        <w:rPr>
-          <w:bCs/>
-          <w:b/>
-        </w:rPr>
-        <w:t xml:space="preserve">Colloff, M.F., Wade, K.A., Strange, D., &amp; Wixted, J.T. (2018).</w:t>
-      </w:r>
-      <w:r>
-        <w:t xml:space="preserve"> </w:t>
-      </w:r>
-      <w:r>
-        <w:t xml:space="preserve">Filler-siphoning theory does not predict the effect of lineup fairness on the ability to discriminate innocent from guilty suspects: Reply to Smith, Wells, Smalarz, and Lampinen (2018).</w:t>
-      </w:r>
-      <w:r>
-        <w:t xml:space="preserve"> </w:t>
-      </w:r>
-      <w:r>
-        <w:rPr>
-          <w:iCs/>
-          <w:i/>
-        </w:rPr>
-        <w:t xml:space="preserve">Psychological Science, 29</w:t>
-      </w:r>
-      <w:r>
-        <w:t xml:space="preserve">(9), 1552-1557. DOI: 10.1177/0956797618786459</w:t>
-      </w:r>
-    </w:p>
-    <w:p>
-      <w:pPr>
-        <w:pStyle w:val="BodyText"/>
-      </w:pPr>
-      <w:r>
-        <w:rPr>
-          <w:bCs/>
-          <w:b/>
-        </w:rPr>
-        <w:t xml:space="preserve">Colloff, M.F., Wilson, B.M., Seale-Carlisle, T.M., &amp; Wixted, J.T. (2021a).</w:t>
-      </w:r>
-      <w:r>
-        <w:t xml:space="preserve"> </w:t>
-      </w:r>
-      <w:r>
-        <w:t xml:space="preserve">Optimizing the selection of fillers in police lineups.</w:t>
-      </w:r>
-      <w:r>
-        <w:t xml:space="preserve"> </w:t>
-      </w:r>
-      <w:r>
-        <w:rPr>
-          <w:iCs/>
-          <w:i/>
-        </w:rPr>
-        <w:t xml:space="preserve">PNAS, 188</w:t>
-      </w:r>
-      <w:r>
-        <w:t xml:space="preserve">(8), e2017292118. DOI: 10.1073/pnas.2017292118</w:t>
-      </w:r>
-    </w:p>
-    <w:p>
-      <w:pPr>
-        <w:pStyle w:val="BodyText"/>
-      </w:pPr>
-      <w:r>
-        <w:rPr>
-          <w:bCs/>
-          <w:b/>
-        </w:rPr>
-        <w:t xml:space="preserve">Colloff, M.F., Seale-Carlise, T.M., Karoğlu, N., Rockey, J.C., Smith, H.M.J., Smith, L., Maltby, J., Yaremenko, S., &amp; Flowe, H.D. (2021b).</w:t>
-      </w:r>
-      <w:r>
-        <w:t xml:space="preserve"> </w:t>
-      </w:r>
-      <w:r>
-        <w:t xml:space="preserve">Perpetrator pose reinstatement during a lineup test increases discrimination accuracy.</w:t>
-      </w:r>
-      <w:r>
-        <w:t xml:space="preserve"> </w:t>
-      </w:r>
-      <w:r>
-        <w:rPr>
-          <w:iCs/>
-          <w:i/>
-        </w:rPr>
-        <w:t xml:space="preserve">Scientific Reports, 11</w:t>
-      </w:r>
-      <w:r>
-        <w:t xml:space="preserve">(13830).</w:t>
+        <w:t xml:space="preserve">–Carlson, C. A., &amp; Carlson, M. A. (2014). An evaluation of lineup presentation, weapon presence, and a distinctive feature using ROC analysis. Journal of Applied Research in Memory and Cognition, 3(2), 45–53.</w:t>
       </w:r>
       <w:r>
         <w:t xml:space="preserve"> </w:t>
       </w:r>
       <w:hyperlink r:id="rId34">
+        <w:r>
+          <w:rPr>
+            <w:rStyle w:val="Hyperlink"/>
+          </w:rPr>
+          <w:t xml:space="preserve">https://doi.org/10.1016/j.jarmac.2014.03.004</w:t>
+        </w:r>
+      </w:hyperlink>
+    </w:p>
+    <w:p>
+      <w:pPr>
+        <w:pStyle w:val="BodyText"/>
+      </w:pPr>
+      <w:r>
+        <w:t xml:space="preserve">–Colloff, M. F., Seale-Carlisle, T. M., Karoğlu, N., Rockey, J. C., Smith, H. M. J., Smith, L., Maltby, J., Yaremenko, S., &amp; Flowe, H. D. (2021). Perpetrator pose reinstatement during a lineup test increases discrimination accuracy. Scientific Reports, 11(1), 13830.</w:t>
+      </w:r>
+      <w:r>
+        <w:t xml:space="preserve"> </w:t>
+      </w:r>
+      <w:hyperlink r:id="rId35">
         <w:r>
           <w:rPr>
             <w:rStyle w:val="Hyperlink"/>
@@ -704,44 +615,173 @@
         <w:pStyle w:val="BodyText"/>
       </w:pPr>
       <w:r>
-        <w:rPr>
-          <w:bCs/>
-          <w:b/>
-        </w:rPr>
-        <w:t xml:space="preserve">Morgan, D.P., Tamminen, J., Seale-Carlisle, T.M., &amp; Mickes, L. (2019).</w:t>
-      </w:r>
-      <w:r>
-        <w:t xml:space="preserve"> </w:t>
-      </w:r>
-      <w:r>
-        <w:t xml:space="preserve">The impact of sleep on eyewitness identifications.</w:t>
-      </w:r>
-      <w:r>
-        <w:t xml:space="preserve"> </w:t>
-      </w:r>
-      <w:r>
-        <w:rPr>
-          <w:iCs/>
-          <w:i/>
-        </w:rPr>
-        <w:t xml:space="preserve">R. Soc. Open Sci., 6</w:t>
-      </w:r>
-      <w:r>
-        <w:t xml:space="preserve">(17051).</w:t>
-      </w:r>
-      <w:r>
-        <w:t xml:space="preserve"> </w:t>
-      </w:r>
-      <w:hyperlink r:id="rId35">
+        <w:t xml:space="preserve">–Colloff, M. F., Wade, K. A., &amp; Strange, D. (2016). Unfair Lineups Make Witnesses More Likely to Confuse Innocent and Guilty Suspects. Psychological Science, 27(9), 1227–1239.</w:t>
+      </w:r>
+      <w:r>
+        <w:t xml:space="preserve"> </w:t>
+      </w:r>
+      <w:hyperlink r:id="rId36">
         <w:r>
           <w:rPr>
             <w:rStyle w:val="Hyperlink"/>
           </w:rPr>
-          <w:t xml:space="preserve">http://dx.doi.org/10.1098/rsos.170501</w:t>
+          <w:t xml:space="preserve">https://doi.org/10.1177/0956797616655789</w:t>
         </w:r>
       </w:hyperlink>
     </w:p>
-    <w:bookmarkEnd w:id="36"/>
+    <w:p>
+      <w:pPr>
+        <w:pStyle w:val="BodyText"/>
+      </w:pPr>
+      <w:r>
+        <w:t xml:space="preserve">–Colloff, M. F., Wade, K. A., Strange, D., &amp; Wixted, J. T. (2018). Filler-Siphoning Theory Does Not Predict the Effect of Lineup Fairness on the Ability to Discriminate Innocent From Guilty Suspects: Reply to Smith, Wells, Smalarz, and Lampinen (2018). Psychological Science, 29(9), 1552–1557.</w:t>
+      </w:r>
+      <w:r>
+        <w:t xml:space="preserve"> </w:t>
+      </w:r>
+      <w:hyperlink r:id="rId37">
+        <w:r>
+          <w:rPr>
+            <w:rStyle w:val="Hyperlink"/>
+          </w:rPr>
+          <w:t xml:space="preserve">https://doi.org/10.1177/0956797618786459</w:t>
+        </w:r>
+      </w:hyperlink>
+    </w:p>
+    <w:p>
+      <w:pPr>
+        <w:pStyle w:val="BodyText"/>
+      </w:pPr>
+      <w:r>
+        <w:t xml:space="preserve">–Colloff, M. F., Wilson, B. M., Seale-Carlisle, T. M., &amp; Wixted, J. T. (2021). Optimizing the selection of fillers in police lineups. Proceedings of the National Academy of Sciences, 118(8), e2017292118.</w:t>
+      </w:r>
+      <w:r>
+        <w:t xml:space="preserve"> </w:t>
+      </w:r>
+      <w:hyperlink r:id="rId38">
+        <w:r>
+          <w:rPr>
+            <w:rStyle w:val="Hyperlink"/>
+          </w:rPr>
+          <w:t xml:space="preserve">https://doi.org/10.1073/pnas.2017292118</w:t>
+        </w:r>
+      </w:hyperlink>
+    </w:p>
+    <w:p>
+      <w:pPr>
+        <w:pStyle w:val="BodyText"/>
+      </w:pPr>
+      <w:r>
+        <w:t xml:space="preserve">–Dobolyi, D. G., &amp; Dodson, C. S. (2013). Eyewitness confidence in simultaneous and sequential lineups: A criterion shift account for sequential mistaken identification overconfidence. Journal of Experimental Psychology: Applied, 19(4), 345–357.</w:t>
+      </w:r>
+      <w:r>
+        <w:t xml:space="preserve"> </w:t>
+      </w:r>
+      <w:hyperlink r:id="rId39">
+        <w:r>
+          <w:rPr>
+            <w:rStyle w:val="Hyperlink"/>
+          </w:rPr>
+          <w:t xml:space="preserve">https://doi.org/10.1037/a0034596</w:t>
+        </w:r>
+      </w:hyperlink>
+    </w:p>
+    <w:p>
+      <w:pPr>
+        <w:pStyle w:val="BodyText"/>
+      </w:pPr>
+      <w:r>
+        <w:t xml:space="preserve">–Gronlund, S. D., Carlson, C. A., Neuschatz, J. S., Goodsell, C. A., Wetmore, S. A., Wooten, A., &amp; Graham, M. (2012). Showups versus lineups: An evaluation using ROC analysis. Journal of Applied Research in Memory and Cognition, 1(4), 221–228.</w:t>
+      </w:r>
+      <w:r>
+        <w:t xml:space="preserve"> </w:t>
+      </w:r>
+      <w:hyperlink r:id="rId40">
+        <w:r>
+          <w:rPr>
+            <w:rStyle w:val="Hyperlink"/>
+          </w:rPr>
+          <w:t xml:space="preserve">https://doi.org/10.1016/j.jarmac.2012.09.003</w:t>
+        </w:r>
+      </w:hyperlink>
+    </w:p>
+    <w:p>
+      <w:pPr>
+        <w:pStyle w:val="BodyText"/>
+      </w:pPr>
+      <w:r>
+        <w:t xml:space="preserve">–Mickes, L., Flowe, H. D., &amp; Wixted, J. T. (2012). Receiver operating characteristic analysis of eyewitness memory: Comparing the diagnostic accuracy of simultaneous versus sequential lineups. Journal of Experimental Psychology: Applied, 18(4), 361–376.</w:t>
+      </w:r>
+      <w:r>
+        <w:t xml:space="preserve"> </w:t>
+      </w:r>
+      <w:hyperlink r:id="rId41">
+        <w:r>
+          <w:rPr>
+            <w:rStyle w:val="Hyperlink"/>
+          </w:rPr>
+          <w:t xml:space="preserve">https://doi.org/10.1037/a0030609</w:t>
+        </w:r>
+      </w:hyperlink>
+    </w:p>
+    <w:p>
+      <w:pPr>
+        <w:pStyle w:val="BodyText"/>
+      </w:pPr>
+      <w:r>
+        <w:t xml:space="preserve">–Morgan, D. P., Tamminen, J., Seale-Carlisle, T. M., &amp; Mickes, L. (2019). The impact of sleep on eyewitness identifications. Royal Society Open Science, 6(12), 170501.</w:t>
+      </w:r>
+      <w:r>
+        <w:t xml:space="preserve"> </w:t>
+      </w:r>
+      <w:hyperlink r:id="rId42">
+        <w:r>
+          <w:rPr>
+            <w:rStyle w:val="Hyperlink"/>
+          </w:rPr>
+          <w:t xml:space="preserve">https://doi.org/10.1098/rsos.170501</w:t>
+        </w:r>
+      </w:hyperlink>
+    </w:p>
+    <w:p>
+      <w:pPr>
+        <w:pStyle w:val="BodyText"/>
+      </w:pPr>
+      <w:r>
+        <w:t xml:space="preserve">–Seale-Carlisle, T. M., &amp; Mickes, L. (2016). US line-ups outperform UK line-ups. Royal Society Open Science, 3(9), 160300.</w:t>
+      </w:r>
+      <w:r>
+        <w:t xml:space="preserve"> </w:t>
+      </w:r>
+      <w:hyperlink r:id="rId43">
+        <w:r>
+          <w:rPr>
+            <w:rStyle w:val="Hyperlink"/>
+          </w:rPr>
+          <w:t xml:space="preserve">https://doi.org/10.1098/rsos.160300</w:t>
+        </w:r>
+      </w:hyperlink>
+    </w:p>
+    <w:p>
+      <w:pPr>
+        <w:pStyle w:val="BodyText"/>
+      </w:pPr>
+      <w:r>
+        <w:t xml:space="preserve">–Wetmore, S. A., Neuschatz, J. S., Gronlund, S. D., Wooten, A., Goodsell, C. A., &amp; Carlson, C. A. (2015). Effect of retention interval on showup and lineup performance. Journal of Applied Research in Memory and Cognition, 4(1), 8–14.</w:t>
+      </w:r>
+      <w:r>
+        <w:t xml:space="preserve"> </w:t>
+      </w:r>
+      <w:hyperlink r:id="rId44">
+        <w:r>
+          <w:rPr>
+            <w:rStyle w:val="Hyperlink"/>
+          </w:rPr>
+          <w:t xml:space="preserve">https://doi.org/10.1016/j.jarmac.2014.07.003</w:t>
+        </w:r>
+      </w:hyperlink>
+    </w:p>
+    <w:bookmarkEnd w:id="45"/>
     <w:sectPr/>
   </w:body>
 </w:document>

</xml_diff>